<commit_message>
Updated Lecture 1 Code and Notes.
</commit_message>
<xml_diff>
--- a/install.docx
+++ b/install.docx
@@ -10,117 +10,117 @@
           <w:szCs w:val="36"/>
         </w:rPr>
       </w:pPr>
+      <w:r>
+        <w:rPr>
+          <w:sz w:val="36"/>
+          <w:szCs w:val="36"/>
+        </w:rPr>
+        <w:t>Installation instructions</w:t>
+      </w:r>
+      <w:r>
+        <w:rPr>
+          <w:sz w:val="36"/>
+          <w:szCs w:val="36"/>
+        </w:rPr>
+        <w:t xml:space="preserve"> for ECE 383</w:t>
+      </w:r>
+    </w:p>
+    <w:p>
+      <w:pPr>
+        <w:rPr>
+          <w:sz w:val="24"/>
+          <w:szCs w:val="24"/>
+        </w:rPr>
+      </w:pPr>
+      <w:r>
+        <w:rPr>
+          <w:sz w:val="24"/>
+          <w:szCs w:val="24"/>
+        </w:rPr>
+        <w:t xml:space="preserve">There is no need to copy the ISE 14.7 folder to your </w:t>
+      </w:r>
+      <w:proofErr w:type="gramStart"/>
+      <w:r>
+        <w:rPr>
+          <w:sz w:val="24"/>
+          <w:szCs w:val="24"/>
+        </w:rPr>
+        <w:t>machine,</w:t>
+      </w:r>
+      <w:proofErr w:type="gramEnd"/>
+      <w:r>
+        <w:rPr>
+          <w:sz w:val="24"/>
+          <w:szCs w:val="24"/>
+        </w:rPr>
+        <w:t xml:space="preserve"> it can be run from the Shared Software Drive.</w:t>
+      </w:r>
+      <w:r>
+        <w:rPr>
+          <w:sz w:val="24"/>
+          <w:szCs w:val="24"/>
+        </w:rPr>
+        <w:t xml:space="preserve">  Do NOT plug in your </w:t>
+      </w:r>
+      <w:proofErr w:type="spellStart"/>
+      <w:r>
+        <w:rPr>
+          <w:sz w:val="24"/>
+          <w:szCs w:val="24"/>
+        </w:rPr>
+        <w:t>Digilent</w:t>
+      </w:r>
+      <w:proofErr w:type="spellEnd"/>
+      <w:r>
+        <w:rPr>
+          <w:sz w:val="24"/>
+          <w:szCs w:val="24"/>
+        </w:rPr>
+        <w:t xml:space="preserve"> </w:t>
+      </w:r>
+      <w:proofErr w:type="spellStart"/>
+      <w:r>
+        <w:rPr>
+          <w:sz w:val="24"/>
+          <w:szCs w:val="24"/>
+        </w:rPr>
+        <w:t>Atlys</w:t>
+      </w:r>
+      <w:proofErr w:type="spellEnd"/>
+      <w:r>
+        <w:rPr>
+          <w:sz w:val="24"/>
+          <w:szCs w:val="24"/>
+        </w:rPr>
+        <w:t xml:space="preserve"> board until instructed to do so below.</w:t>
+      </w:r>
+    </w:p>
+    <w:p>
+      <w:pPr>
+        <w:numPr>
+          <w:ilvl w:val="0"/>
+          <w:numId w:val="1"/>
+        </w:numPr>
+        <w:shd w:val="clear" w:color="auto" w:fill="FFFFFF"/>
+        <w:spacing w:before="100" w:beforeAutospacing="1" w:after="100" w:afterAutospacing="1" w:line="300" w:lineRule="atLeast"/>
+        <w:rPr>
+          <w:rFonts w:eastAsia="Times New Roman" w:cs="Helvetica"/>
+          <w:color w:val="333333"/>
+          <w:sz w:val="24"/>
+          <w:szCs w:val="24"/>
+        </w:rPr>
+      </w:pPr>
+      <w:r>
+        <w:rPr>
+          <w:rFonts w:eastAsia="Times New Roman" w:cs="Helvetica"/>
+          <w:color w:val="333333"/>
+          <w:sz w:val="24"/>
+          <w:szCs w:val="24"/>
+        </w:rPr>
+        <w:t xml:space="preserve">Xilinx ISE 14.X System Edition. </w:t>
+      </w:r>
       <w:bookmarkStart w:id="0" w:name="_GoBack"/>
       <w:bookmarkEnd w:id="0"/>
-      <w:r>
-        <w:rPr>
-          <w:sz w:val="36"/>
-          <w:szCs w:val="36"/>
-        </w:rPr>
-        <w:t>Installation instructions</w:t>
-      </w:r>
-      <w:r>
-        <w:rPr>
-          <w:sz w:val="36"/>
-          <w:szCs w:val="36"/>
-        </w:rPr>
-        <w:t xml:space="preserve"> for ECE 383</w:t>
-      </w:r>
-    </w:p>
-    <w:p>
-      <w:pPr>
-        <w:rPr>
-          <w:sz w:val="24"/>
-          <w:szCs w:val="24"/>
-        </w:rPr>
-      </w:pPr>
-      <w:r>
-        <w:rPr>
-          <w:sz w:val="24"/>
-          <w:szCs w:val="24"/>
-        </w:rPr>
-        <w:t xml:space="preserve">There is no need to copy the ISE 14.7 folder to your </w:t>
-      </w:r>
-      <w:proofErr w:type="gramStart"/>
-      <w:r>
-        <w:rPr>
-          <w:sz w:val="24"/>
-          <w:szCs w:val="24"/>
-        </w:rPr>
-        <w:t>machine,</w:t>
-      </w:r>
-      <w:proofErr w:type="gramEnd"/>
-      <w:r>
-        <w:rPr>
-          <w:sz w:val="24"/>
-          <w:szCs w:val="24"/>
-        </w:rPr>
-        <w:t xml:space="preserve"> it can be run from the Shared Software Drive.</w:t>
-      </w:r>
-      <w:r>
-        <w:rPr>
-          <w:sz w:val="24"/>
-          <w:szCs w:val="24"/>
-        </w:rPr>
-        <w:t xml:space="preserve">  Do NOT plug in your </w:t>
-      </w:r>
-      <w:proofErr w:type="spellStart"/>
-      <w:r>
-        <w:rPr>
-          <w:sz w:val="24"/>
-          <w:szCs w:val="24"/>
-        </w:rPr>
-        <w:t>Digilent</w:t>
-      </w:r>
-      <w:proofErr w:type="spellEnd"/>
-      <w:r>
-        <w:rPr>
-          <w:sz w:val="24"/>
-          <w:szCs w:val="24"/>
-        </w:rPr>
-        <w:t xml:space="preserve"> </w:t>
-      </w:r>
-      <w:proofErr w:type="spellStart"/>
-      <w:r>
-        <w:rPr>
-          <w:sz w:val="24"/>
-          <w:szCs w:val="24"/>
-        </w:rPr>
-        <w:t>Atlys</w:t>
-      </w:r>
-      <w:proofErr w:type="spellEnd"/>
-      <w:r>
-        <w:rPr>
-          <w:sz w:val="24"/>
-          <w:szCs w:val="24"/>
-        </w:rPr>
-        <w:t xml:space="preserve"> board until instructed to do so below.</w:t>
-      </w:r>
-    </w:p>
-    <w:p>
-      <w:pPr>
-        <w:numPr>
-          <w:ilvl w:val="0"/>
-          <w:numId w:val="1"/>
-        </w:numPr>
-        <w:shd w:val="clear" w:color="auto" w:fill="FFFFFF"/>
-        <w:spacing w:before="100" w:beforeAutospacing="1" w:after="100" w:afterAutospacing="1" w:line="300" w:lineRule="atLeast"/>
-        <w:rPr>
-          <w:rFonts w:eastAsia="Times New Roman" w:cs="Helvetica"/>
-          <w:color w:val="333333"/>
-          <w:sz w:val="24"/>
-          <w:szCs w:val="24"/>
-        </w:rPr>
-      </w:pPr>
-      <w:r>
-        <w:rPr>
-          <w:rFonts w:eastAsia="Times New Roman" w:cs="Helvetica"/>
-          <w:color w:val="333333"/>
-          <w:sz w:val="24"/>
-          <w:szCs w:val="24"/>
-        </w:rPr>
-        <w:t xml:space="preserve">Xilinx ISE 14.X System Edition. </w:t>
-      </w:r>
     </w:p>
     <w:p>
       <w:pPr>
@@ -179,7 +179,7 @@
             <w:szCs w:val="24"/>
             <w:shd w:val="clear" w:color="auto" w:fill="FFFFFF"/>
           </w:rPr>
-          <w:t>\\dfec-lic1\classes\software\xilinx</w:t>
+          <w:t>\\AFAEDUFILESHARE\Applications\Campus\DFEC\xilinx_ise\ECE383_Install</w:t>
         </w:r>
       </w:hyperlink>
     </w:p>
@@ -1309,25 +1309,7 @@
           <w:sz w:val="24"/>
           <w:szCs w:val="24"/>
         </w:rPr>
-        <w:t xml:space="preserve">Launch </w:t>
-      </w:r>
-      <w:r>
-        <w:rPr>
-          <w:rFonts w:eastAsia="Times New Roman" w:cs="Helvetica"/>
-          <w:color w:val="333333"/>
-          <w:sz w:val="24"/>
-          <w:szCs w:val="24"/>
-        </w:rPr>
-        <w:t xml:space="preserve">Start -&gt; Xilinx Design Tools -&gt; ISE Design Suite 14.7 -&gt; ISE Design Tools -&gt; 64-bit </w:t>
-      </w:r>
-      <w:r>
-        <w:rPr>
-          <w:rFonts w:eastAsia="Times New Roman" w:cs="Helvetica"/>
-          <w:color w:val="333333"/>
-          <w:sz w:val="24"/>
-          <w:szCs w:val="24"/>
-        </w:rPr>
-        <w:t>Project Navigator</w:t>
+        <w:t>Launch Start -&gt; Xilinx Design Tools -&gt; ISE Design Suite 14.7 -&gt; ISE Design Tools -&gt; 64-bit Project Navigator</w:t>
       </w:r>
     </w:p>
     <w:p>
@@ -1975,34 +1957,7 @@
           <w:sz w:val="24"/>
           <w:szCs w:val="24"/>
         </w:rPr>
-        <w:t xml:space="preserve">Select the </w:t>
-      </w:r>
-      <w:r>
-        <w:rPr>
-          <w:rFonts w:eastAsia="Times New Roman" w:cs="Helvetica"/>
-          <w:color w:val="333333"/>
-          <w:sz w:val="24"/>
-          <w:szCs w:val="24"/>
-        </w:rPr>
-        <w:t>Implementation radio button, select majority - structure</w:t>
-      </w:r>
-      <w:r>
-        <w:rPr>
-          <w:rFonts w:eastAsia="Times New Roman" w:cs="Helvetica"/>
-          <w:color w:val="333333"/>
-          <w:sz w:val="24"/>
-          <w:szCs w:val="24"/>
-        </w:rPr>
-        <w:t>, and then doub</w:t>
-      </w:r>
-      <w:r>
-        <w:rPr>
-          <w:rFonts w:eastAsia="Times New Roman" w:cs="Helvetica"/>
-          <w:color w:val="333333"/>
-          <w:sz w:val="24"/>
-          <w:szCs w:val="24"/>
-        </w:rPr>
-        <w:t>le click on Generate Target Device</w:t>
+        <w:t>Select the Implementation radio button, select majority - structure, and then double click on Generate Target Device</w:t>
       </w:r>
     </w:p>
     <w:p>
@@ -2498,7 +2453,25 @@
           <w:sz w:val="24"/>
           <w:szCs w:val="24"/>
         </w:rPr>
-        <w:t>Digilet</w:t>
+        <w:t>Digile</w:t>
+      </w:r>
+      <w:r>
+        <w:rPr>
+          <w:rFonts w:eastAsia="Times New Roman" w:cs="Helvetica"/>
+          <w:color w:val="333333"/>
+          <w:sz w:val="24"/>
+          <w:szCs w:val="24"/>
+        </w:rPr>
+        <w:t>n</w:t>
+      </w:r>
+      <w:r>
+        <w:rPr>
+          <w:rFonts w:eastAsia="Times New Roman" w:cs="Helvetica"/>
+          <w:color w:val="333333"/>
+          <w:sz w:val="24"/>
+          <w:szCs w:val="24"/>
+        </w:rPr>
+        <w:t>t</w:t>
       </w:r>
       <w:proofErr w:type="spellEnd"/>
       <w:r>
@@ -2729,7 +2702,25 @@
           <w:szCs w:val="24"/>
         </w:rPr>
         <w:lastRenderedPageBreak/>
-        <w:t>Digilet</w:t>
+        <w:t>Digile</w:t>
+      </w:r>
+      <w:r>
+        <w:rPr>
+          <w:rFonts w:eastAsia="Times New Roman" w:cs="Helvetica"/>
+          <w:color w:val="333333"/>
+          <w:sz w:val="24"/>
+          <w:szCs w:val="24"/>
+        </w:rPr>
+        <w:t>n</w:t>
+      </w:r>
+      <w:r>
+        <w:rPr>
+          <w:rFonts w:eastAsia="Times New Roman" w:cs="Helvetica"/>
+          <w:color w:val="333333"/>
+          <w:sz w:val="24"/>
+          <w:szCs w:val="24"/>
+        </w:rPr>
+        <w:t>t</w:t>
       </w:r>
       <w:proofErr w:type="spellEnd"/>
       <w:r>
@@ -3192,25 +3183,14 @@
           <w:szCs w:val="24"/>
         </w:rPr>
       </w:pPr>
-      <w:proofErr w:type="spellStart"/>
-      <w:r>
-        <w:rPr>
-          <w:rFonts w:eastAsia="Times New Roman" w:cs="Helvetica"/>
-          <w:color w:val="333333"/>
-          <w:sz w:val="24"/>
-          <w:szCs w:val="24"/>
-        </w:rPr>
-        <w:t>Tera</w:t>
-      </w:r>
-      <w:proofErr w:type="spellEnd"/>
-      <w:r>
-        <w:rPr>
-          <w:rFonts w:eastAsia="Times New Roman" w:cs="Helvetica"/>
-          <w:color w:val="333333"/>
-          <w:sz w:val="24"/>
-          <w:szCs w:val="24"/>
-        </w:rPr>
-        <w:t xml:space="preserve"> Term </w:t>
+      <w:r>
+        <w:rPr>
+          <w:rFonts w:eastAsia="Times New Roman" w:cs="Helvetica"/>
+          <w:color w:val="333333"/>
+          <w:sz w:val="24"/>
+          <w:szCs w:val="24"/>
+        </w:rPr>
+        <w:t xml:space="preserve">Tera Term </w:t>
       </w:r>
     </w:p>
     <w:p>
@@ -3281,27 +3261,7 @@
           <w:sz w:val="24"/>
           <w:szCs w:val="24"/>
         </w:rPr>
-        <w:t xml:space="preserve">Configure the speed to </w:t>
-      </w:r>
-      <w:proofErr w:type="spellStart"/>
-      <w:r>
-        <w:rPr>
-          <w:rFonts w:eastAsia="Times New Roman" w:cs="Helvetica"/>
-          <w:color w:val="333333"/>
-          <w:sz w:val="24"/>
-          <w:szCs w:val="24"/>
-        </w:rPr>
-        <w:t>Tera</w:t>
-      </w:r>
-      <w:proofErr w:type="spellEnd"/>
-      <w:r>
-        <w:rPr>
-          <w:rFonts w:eastAsia="Times New Roman" w:cs="Helvetica"/>
-          <w:color w:val="333333"/>
-          <w:sz w:val="24"/>
-          <w:szCs w:val="24"/>
-        </w:rPr>
-        <w:t xml:space="preserve"> Term by using the "Setup" =&gt; "Serial Port" menu option</w:t>
+        <w:t>Configure the speed to Tera Term by using the "Setup" =&gt; "Serial Port" menu option</w:t>
       </w:r>
     </w:p>
     <w:p>
@@ -3737,27 +3697,7 @@
           <w:sz w:val="24"/>
           <w:szCs w:val="24"/>
         </w:rPr>
-        <w:t xml:space="preserve">Launch </w:t>
-      </w:r>
-      <w:proofErr w:type="spellStart"/>
-      <w:r>
-        <w:rPr>
-          <w:rFonts w:eastAsia="Times New Roman" w:cs="Helvetica"/>
-          <w:color w:val="333333"/>
-          <w:sz w:val="24"/>
-          <w:szCs w:val="24"/>
-        </w:rPr>
-        <w:t>Tera</w:t>
-      </w:r>
-      <w:proofErr w:type="spellEnd"/>
-      <w:r>
-        <w:rPr>
-          <w:rFonts w:eastAsia="Times New Roman" w:cs="Helvetica"/>
-          <w:color w:val="333333"/>
-          <w:sz w:val="24"/>
-          <w:szCs w:val="24"/>
-        </w:rPr>
-        <w:t xml:space="preserve"> Term</w:t>
+        <w:t>Launch Tera Term</w:t>
       </w:r>
     </w:p>
     <w:p>
@@ -3918,27 +3858,7 @@
           <w:sz w:val="24"/>
           <w:szCs w:val="24"/>
         </w:rPr>
-        <w:t xml:space="preserve">utput should appear in </w:t>
-      </w:r>
-      <w:proofErr w:type="spellStart"/>
-      <w:r>
-        <w:rPr>
-          <w:rFonts w:eastAsia="Times New Roman" w:cs="Helvetica"/>
-          <w:color w:val="333333"/>
-          <w:sz w:val="24"/>
-          <w:szCs w:val="24"/>
-        </w:rPr>
-        <w:t>Tera</w:t>
-      </w:r>
-      <w:proofErr w:type="spellEnd"/>
-      <w:r>
-        <w:rPr>
-          <w:rFonts w:eastAsia="Times New Roman" w:cs="Helvetica"/>
-          <w:color w:val="333333"/>
-          <w:sz w:val="24"/>
-          <w:szCs w:val="24"/>
-        </w:rPr>
-        <w:t xml:space="preserve"> Term</w:t>
+        <w:t>utput should appear in Tera Term</w:t>
       </w:r>
     </w:p>
     <w:p>

</xml_diff>